<commit_message>
New corrections for the documentation
</commit_message>
<xml_diff>
--- a/docs/DocumentationTitle.docx
+++ b/docs/DocumentationTitle.docx
@@ -135,12 +135,16 @@
         </w:rPr>
         <w:tab/>
       </w:r>
+      <w:bookmarkStart w:id="1" w:name="OLE_LINK4"/>
+      <w:bookmarkStart w:id="2" w:name="OLE_LINK5"/>
       <w:r>
         <w:rPr>
           <w:u w:val="single"/>
         </w:rPr>
         <w:tab/>
       </w:r>
+      <w:bookmarkEnd w:id="1"/>
+      <w:bookmarkEnd w:id="2"/>
     </w:p>
     <w:p>
       <w:pPr>
@@ -225,6 +229,8 @@
           <w:u w:val="single"/>
         </w:rPr>
       </w:pPr>
+      <w:bookmarkStart w:id="3" w:name="OLE_LINK2"/>
+      <w:bookmarkStart w:id="4" w:name="OLE_LINK3"/>
       <w:r>
         <w:t>Специальность</w:t>
       </w:r>
@@ -266,6 +272,72 @@
           <w:u w:val="single"/>
         </w:rPr>
         <w:tab/>
+      </w:r>
+      <w:bookmarkEnd w:id="3"/>
+      <w:bookmarkEnd w:id="4"/>
+    </w:p>
+    <w:p>
+      <w:pPr>
+        <w:pStyle w:val="aff9"/>
+        <w:tabs>
+          <w:tab w:val="left" w:pos="2127"/>
+          <w:tab w:val="left" w:pos="10065"/>
+        </w:tabs>
+        <w:ind w:right="-30" w:firstLine="0"/>
+        <w:rPr>
+          <w:u w:val="single"/>
+        </w:rPr>
+      </w:pPr>
+      <w:r>
+        <w:t>Специа</w:t>
+      </w:r>
+      <w:r>
+        <w:t>лизация</w:t>
+      </w:r>
+      <w:r>
+        <w:t xml:space="preserve"> </w:t>
+      </w:r>
+      <w:r>
+        <w:rPr>
+          <w:u w:val="single"/>
+        </w:rPr>
+        <w:t>1–40</w:t>
+      </w:r>
+      <w:r>
+        <w:rPr>
+          <w:u w:val="single"/>
+        </w:rPr>
+        <w:t xml:space="preserve"> 01 0</w:t>
+      </w:r>
+      <w:r>
+        <w:rPr>
+          <w:u w:val="single"/>
+        </w:rPr>
+        <w:t>1 10</w:t>
+      </w:r>
+      <w:r>
+        <w:rPr>
+          <w:u w:val="single"/>
+        </w:rPr>
+        <w:t xml:space="preserve"> </w:t>
+      </w:r>
+      <w:r>
+        <w:rPr>
+          <w:u w:val="single"/>
+        </w:rPr>
+        <w:t>Программирование интернет-приложений</w:t>
+      </w:r>
+      <w:r>
+        <w:rPr>
+          <w:u w:val="single"/>
+        </w:rPr>
+        <w:tab/>
+      </w:r>
+      <w:r>
+        <w:rPr>
+          <w:u w:val="single"/>
+        </w:rPr>
+        <w:t xml:space="preserve">   </w:t>
       </w:r>
     </w:p>
     <w:p>
@@ -428,16 +500,7 @@
           <w:szCs w:val="32"/>
           <w:u w:val="single"/>
         </w:rPr>
-        <w:t xml:space="preserve">Веб-приложение </w:t>
-      </w:r>
-      <w:r>
-        <w:rPr>
-          <w:rFonts w:eastAsia="Calibri"/>
-          <w:sz w:val="32"/>
-          <w:szCs w:val="32"/>
-          <w:u w:val="single"/>
-        </w:rPr>
-        <w:t>для управления личными финансами</w:t>
+        <w:t>Веб-приложение для управления личными финансами</w:t>
       </w:r>
       <w:r>
         <w:rPr>
@@ -497,43 +560,19 @@
         <w:rPr>
           <w:u w:val="single"/>
         </w:rPr>
-        <w:t xml:space="preserve">         </w:t>
-      </w:r>
-      <w:r>
-        <w:rPr>
-          <w:u w:val="single"/>
-        </w:rPr>
-        <w:t>И</w:t>
-      </w:r>
-      <w:r>
-        <w:rPr>
-          <w:u w:val="single"/>
-        </w:rPr>
-        <w:t xml:space="preserve">. </w:t>
-      </w:r>
-      <w:r>
-        <w:rPr>
-          <w:u w:val="single"/>
-        </w:rPr>
-        <w:t>М</w:t>
-      </w:r>
-      <w:r>
-        <w:rPr>
-          <w:u w:val="single"/>
-        </w:rPr>
-        <w:t xml:space="preserve">. </w:t>
-      </w:r>
-      <w:r>
-        <w:rPr>
-          <w:u w:val="single"/>
-        </w:rPr>
-        <w:t xml:space="preserve">Мацуев </w:t>
-      </w:r>
-      <w:r>
-        <w:rPr>
-          <w:u w:val="single"/>
-        </w:rPr>
-        <w:t xml:space="preserve">                   </w:t>
+        <w:t xml:space="preserve">        </w:t>
+      </w:r>
+      <w:r>
+        <w:rPr>
+          <w:u w:val="single"/>
+        </w:rPr>
+        <w:t>Илья Михайлович Мацуев</w:t>
+      </w:r>
+      <w:r>
+        <w:rPr>
+          <w:u w:val="single"/>
+        </w:rPr>
+        <w:t xml:space="preserve">        </w:t>
       </w:r>
       <w:r>
         <w:rPr>
@@ -629,18 +668,52 @@
         </w:rPr>
         <w:t xml:space="preserve">         </w:t>
       </w:r>
-      <w:r>
-        <w:rPr>
-          <w:u w:val="single"/>
-        </w:rPr>
-        <w:t xml:space="preserve">ст. препод. </w:t>
-      </w:r>
-      <w:r>
-        <w:rPr>
-          <w:u w:val="single"/>
-        </w:rPr>
-        <w:t>Н. А. Северинчик</w:t>
-      </w:r>
+      <w:bookmarkStart w:id="5" w:name="OLE_LINK506"/>
+      <w:bookmarkStart w:id="6" w:name="OLE_LINK507"/>
+      <w:r>
+        <w:rPr>
+          <w:u w:val="single"/>
+        </w:rPr>
+        <w:t>асс</w:t>
+      </w:r>
+      <w:r>
+        <w:rPr>
+          <w:u w:val="single"/>
+        </w:rPr>
+        <w:t xml:space="preserve">. </w:t>
+      </w:r>
+      <w:r>
+        <w:rPr>
+          <w:u w:val="single"/>
+        </w:rPr>
+        <w:t>Н</w:t>
+      </w:r>
+      <w:r>
+        <w:rPr>
+          <w:u w:val="single"/>
+        </w:rPr>
+        <w:t xml:space="preserve">. </w:t>
+      </w:r>
+      <w:r>
+        <w:rPr>
+          <w:u w:val="single"/>
+        </w:rPr>
+        <w:t>А</w:t>
+      </w:r>
+      <w:r>
+        <w:rPr>
+          <w:u w:val="single"/>
+        </w:rPr>
+        <w:t xml:space="preserve">. </w:t>
+      </w:r>
+      <w:r>
+        <w:rPr>
+          <w:u w:val="single"/>
+        </w:rPr>
+        <w:t xml:space="preserve">Северинчик      </w:t>
+      </w:r>
+      <w:bookmarkEnd w:id="5"/>
+      <w:bookmarkEnd w:id="6"/>
       <w:r>
         <w:rPr>
           <w:u w:val="single"/>
@@ -746,37 +819,7 @@
         <w:rPr>
           <w:u w:val="single"/>
         </w:rPr>
-        <w:t xml:space="preserve">ст. препод. </w:t>
-      </w:r>
-      <w:r>
-        <w:rPr>
-          <w:u w:val="single"/>
-        </w:rPr>
-        <w:t>Н</w:t>
-      </w:r>
-      <w:r>
-        <w:rPr>
-          <w:u w:val="single"/>
-        </w:rPr>
-        <w:t xml:space="preserve">. </w:t>
-      </w:r>
-      <w:r>
-        <w:rPr>
-          <w:u w:val="single"/>
-        </w:rPr>
-        <w:t>А</w:t>
-      </w:r>
-      <w:r>
-        <w:rPr>
-          <w:u w:val="single"/>
-        </w:rPr>
-        <w:t xml:space="preserve">. </w:t>
-      </w:r>
-      <w:r>
-        <w:rPr>
-          <w:u w:val="single"/>
-        </w:rPr>
-        <w:t>Северинчик</w:t>
+        <w:t xml:space="preserve">асс. Н. А. Северинчик      </w:t>
       </w:r>
       <w:r>
         <w:rPr>
@@ -1001,13 +1044,7 @@
         <w:rPr>
           <w:u w:val="single"/>
         </w:rPr>
-        <w:tab/>
-      </w:r>
-      <w:r>
-        <w:rPr>
-          <w:u w:val="single"/>
-        </w:rPr>
-        <w:tab/>
+        <w:t xml:space="preserve">           </w:t>
       </w:r>
       <w:r>
         <w:rPr>
@@ -1048,18 +1085,6 @@
         </w:rPr>
         <w:tab/>
         <w:t xml:space="preserve">         к.т.н., доц. В. Н. Комличенко</w:t>
-      </w:r>
-      <w:r>
-        <w:rPr>
-          <w:u w:val="single"/>
-        </w:rPr>
-        <w:tab/>
-      </w:r>
-      <w:r>
-        <w:rPr>
-          <w:u w:val="single"/>
-        </w:rPr>
-        <w:tab/>
       </w:r>
       <w:r>
         <w:rPr>
@@ -8809,21 +8834,6 @@
 </file>
 
 <file path=customXml/item1.xml><?xml version="1.0" encoding="utf-8"?>
-<?mso-contentType ?>
-<FormTemplates xmlns="http://schemas.microsoft.com/sharepoint/v3/contenttype/forms">
-  <Display>DocumentLibraryForm</Display>
-  <Edit>DocumentLibraryForm</Edit>
-  <New>DocumentLibraryForm</New>
-</FormTemplates>
-</file>
-
-<file path=customXml/item2.xml><?xml version="1.0" encoding="utf-8"?>
-<p:properties xmlns:p="http://schemas.microsoft.com/office/2006/metadata/properties" xmlns:xsi="http://www.w3.org/2001/XMLSchema-instance" xmlns:pc="http://schemas.microsoft.com/office/infopath/2007/PartnerControls">
-  <documentManagement/>
-</p:properties>
-</file>
-
-<file path=customXml/item3.xml><?xml version="1.0" encoding="utf-8"?>
 <ct:contentTypeSchema xmlns:ct="http://schemas.microsoft.com/office/2006/metadata/contentType" xmlns:ma="http://schemas.microsoft.com/office/2006/metadata/properties/metaAttributes" ct:_="" ma:_="" ma:contentTypeName="Документ" ma:contentTypeID="0x0101001017C36EB74DC8498230AAE9C13B81B7" ma:contentTypeVersion="0" ma:contentTypeDescription="Создание документа." ma:contentTypeScope="" ma:versionID="b0004fe8043c84cf36f7683ced03c08b">
   <xsd:schema xmlns:xsd="http://www.w3.org/2001/XMLSchema" xmlns:xs="http://www.w3.org/2001/XMLSchema" xmlns:p="http://schemas.microsoft.com/office/2006/metadata/properties" targetNamespace="http://schemas.microsoft.com/office/2006/metadata/properties" ma:root="true" ma:fieldsID="b092c53c41ebcaed16a7ceff08f01c09">
     <xsd:element name="properties">
@@ -8937,28 +8947,26 @@
 </ct:contentTypeSchema>
 </file>
 
-<file path=customXml/item4.xml><?xml version="1.0" encoding="utf-8"?>
+<file path=customXml/item2.xml><?xml version="1.0" encoding="utf-8"?>
 <b:Sources xmlns:b="http://schemas.openxmlformats.org/officeDocument/2006/bibliography" xmlns="http://schemas.openxmlformats.org/officeDocument/2006/bibliography" SelectedStyle="\APA.XSL" StyleName="APA"/>
 </file>
 
-<file path=customXml/itemProps1.xml><?xml version="1.0" encoding="utf-8"?>
-<ds:datastoreItem xmlns:ds="http://schemas.openxmlformats.org/officeDocument/2006/customXml" ds:itemID="{9BDFF96A-B6DC-473E-855C-D0432CFF9C64}">
-  <ds:schemaRefs>
-    <ds:schemaRef ds:uri="http://schemas.microsoft.com/sharepoint/v3/contenttype/forms"/>
-  </ds:schemaRefs>
-</ds:datastoreItem>
+<file path=customXml/item3.xml><?xml version="1.0" encoding="utf-8"?>
+<?mso-contentType ?>
+<FormTemplates xmlns="http://schemas.microsoft.com/sharepoint/v3/contenttype/forms">
+  <Display>DocumentLibraryForm</Display>
+  <Edit>DocumentLibraryForm</Edit>
+  <New>DocumentLibraryForm</New>
+</FormTemplates>
 </file>
 
-<file path=customXml/itemProps2.xml><?xml version="1.0" encoding="utf-8"?>
-<ds:datastoreItem xmlns:ds="http://schemas.openxmlformats.org/officeDocument/2006/customXml" ds:itemID="{BE8E093D-88B0-4C04-9997-D663AD181B2A}">
-  <ds:schemaRefs>
-    <ds:schemaRef ds:uri="http://schemas.microsoft.com/office/2006/metadata/properties"/>
-    <ds:schemaRef ds:uri="http://schemas.microsoft.com/office/infopath/2007/PartnerControls"/>
-  </ds:schemaRefs>
-</ds:datastoreItem>
+<file path=customXml/item4.xml><?xml version="1.0" encoding="utf-8"?>
+<p:properties xmlns:p="http://schemas.microsoft.com/office/2006/metadata/properties" xmlns:xsi="http://www.w3.org/2001/XMLSchema-instance" xmlns:pc="http://schemas.microsoft.com/office/infopath/2007/PartnerControls">
+  <documentManagement/>
+</p:properties>
 </file>
 
-<file path=customXml/itemProps3.xml><?xml version="1.0" encoding="utf-8"?>
+<file path=customXml/itemProps1.xml><?xml version="1.0" encoding="utf-8"?>
 <ds:datastoreItem xmlns:ds="http://schemas.openxmlformats.org/officeDocument/2006/customXml" ds:itemID="{D075B338-9E2D-4F38-9323-98BBD611D044}">
   <ds:schemaRefs>
     <ds:schemaRef ds:uri="http://schemas.microsoft.com/office/2006/metadata/contentType"/>
@@ -8974,10 +8982,27 @@
 </ds:datastoreItem>
 </file>
 
-<file path=customXml/itemProps4.xml><?xml version="1.0" encoding="utf-8"?>
+<file path=customXml/itemProps2.xml><?xml version="1.0" encoding="utf-8"?>
 <ds:datastoreItem xmlns:ds="http://schemas.openxmlformats.org/officeDocument/2006/customXml" ds:itemID="{FF3960A3-AB34-4E26-9A82-3E3BDA1B75DF}">
   <ds:schemaRefs>
     <ds:schemaRef ds:uri="http://schemas.openxmlformats.org/officeDocument/2006/bibliography"/>
   </ds:schemaRefs>
 </ds:datastoreItem>
+</file>
+
+<file path=customXml/itemProps3.xml><?xml version="1.0" encoding="utf-8"?>
+<ds:datastoreItem xmlns:ds="http://schemas.openxmlformats.org/officeDocument/2006/customXml" ds:itemID="{9BDFF96A-B6DC-473E-855C-D0432CFF9C64}">
+  <ds:schemaRefs>
+    <ds:schemaRef ds:uri="http://schemas.microsoft.com/sharepoint/v3/contenttype/forms"/>
+  </ds:schemaRefs>
+</ds:datastoreItem>
+</file>
+
+<file path=customXml/itemProps4.xml><?xml version="1.0" encoding="utf-8"?>
+<ds:datastoreItem xmlns:ds="http://schemas.openxmlformats.org/officeDocument/2006/customXml" ds:itemID="{BE8E093D-88B0-4C04-9997-D663AD181B2A}">
+  <ds:schemaRefs>
+    <ds:schemaRef ds:uri="http://schemas.microsoft.com/office/2006/metadata/properties"/>
+    <ds:schemaRef ds:uri="http://schemas.microsoft.com/office/infopath/2007/PartnerControls"/>
+  </ds:schemaRefs>
+</ds:datastoreItem>
 </file>
</xml_diff>